<commit_message>
Update example user story and add PDF watermark
- Replace sample story with Product Filtering Enhancement
- Add comprehensive Gherkin-format acceptance criteria (8 scenarios)
- Update story points from 5 to 8 to reflect complexity
- Add SynqForge watermark to all PDF exports (diagonal, low opacity)
- Include additional notes and performance criteria
- Maintain professional agile user story format
- Regenerate sample Word export with new content
</commit_message>
<xml_diff>
--- a/public/samples/synqforge-sample.docx
+++ b/public/samples/synqforge-sample.docx
@@ -21,21 +21,22 @@
     <w:p>
       <w:pPr>
         <w:pStyle w:val="Heading2"/>
-      </w:pPr>
-      <w:r>
-        <w:t xml:space="preserve">Export User Stories to Multiple Formats</w:t>
-      </w:r>
-    </w:p>
-    <w:p>
-      <w:pPr>
         <w:spacing w:before="200"/>
       </w:pPr>
       <w:r>
-        <w:rPr>
-          <w:b/>
-          <w:bCs/>
-        </w:rPr>
-        <w:t xml:space="preserve">User Story:</w:t>
+        <w:t xml:space="preserve">Product Filtering Enhancement</w:t>
+      </w:r>
+    </w:p>
+    <w:p>
+      <w:pPr>
+        <w:spacing w:before="200" w:after="100"/>
+      </w:pPr>
+      <w:r>
+        <w:rPr>
+          <w:b/>
+          <w:bCs/>
+        </w:rPr>
+        <w:t xml:space="preserve">User Story</w:t>
       </w:r>
     </w:p>
     <w:p>
@@ -43,7 +44,46 @@
         <w:spacing w:after="200"/>
       </w:pPr>
       <w:r>
-        <w:t xml:space="preserve">As a product manager, I want to export user stories to multiple formats, so that I can share them with stakeholders using their preferred tools.</w:t>
+        <w:rPr>
+          <w:b w:val="false"/>
+          <w:bCs w:val="false"/>
+        </w:rPr>
+        <w:t xml:space="preserve">As an </w:t>
+      </w:r>
+      <w:r>
+        <w:rPr>
+          <w:b/>
+          <w:bCs/>
+        </w:rPr>
+        <w:t xml:space="preserve">online shopper</w:t>
+      </w:r>
+      <w:r>
+        <w:rPr>
+          <w:b w:val="false"/>
+          <w:bCs w:val="false"/>
+        </w:rPr>
+        <w:t xml:space="preserve">, I want to </w:t>
+      </w:r>
+      <w:r>
+        <w:rPr>
+          <w:b/>
+          <w:bCs/>
+        </w:rPr>
+        <w:t xml:space="preserve">filter products by category, price range, and customer rating</w:t>
+      </w:r>
+      <w:r>
+        <w:rPr>
+          <w:b w:val="false"/>
+          <w:bCs w:val="false"/>
+        </w:rPr>
+        <w:t xml:space="preserve">, so that </w:t>
+      </w:r>
+      <w:r>
+        <w:rPr>
+          <w:b/>
+          <w:bCs/>
+        </w:rPr>
+        <w:t xml:space="preserve">I can quickly find items that meet my specific needs and save time.</w:t>
       </w:r>
     </w:p>
     <w:p>
@@ -72,7 +112,7 @@
     </w:p>
     <w:p>
       <w:pPr>
-        <w:spacing w:after="200"/>
+        <w:spacing w:after="300"/>
       </w:pPr>
       <w:r>
         <w:rPr>
@@ -82,50 +122,133 @@
         <w:t xml:space="preserve">Story Points: </w:t>
       </w:r>
       <w:r>
-        <w:t xml:space="preserve">5</w:t>
-      </w:r>
-    </w:p>
-    <w:p>
-      <w:pPr>
-        <w:spacing w:before="200"/>
-      </w:pPr>
-      <w:r>
-        <w:rPr>
-          <w:b/>
-          <w:bCs/>
-        </w:rPr>
-        <w:t xml:space="preserve">Acceptance Criteria:</w:t>
-      </w:r>
-    </w:p>
-    <w:p>
-      <w:r>
-        <w:t xml:space="preserve">• Export button is available on the story detail page</w:t>
-      </w:r>
-    </w:p>
-    <w:p>
-      <w:r>
-        <w:t xml:space="preserve">• User can select from Word (.docx), Excel (.xlsx), or PDF format</w:t>
-      </w:r>
-    </w:p>
-    <w:p>
-      <w:r>
-        <w:t xml:space="preserve">• Generated file includes story title, description, and acceptance criteria</w:t>
-      </w:r>
-    </w:p>
-    <w:p>
-      <w:r>
-        <w:t xml:space="preserve">• File downloads automatically when export is triggered</w:t>
-      </w:r>
-    </w:p>
-    <w:p>
-      <w:pPr>
-        <w:spacing w:after="200"/>
-      </w:pPr>
-      <w:r>
-        <w:t xml:space="preserve">• All formatting is preserved in the exported document</w:t>
-      </w:r>
-    </w:p>
-    <w:p>
+        <w:t xml:space="preserve">8</w:t>
+      </w:r>
+    </w:p>
+    <w:p>
+      <w:pPr>
+        <w:spacing w:before="200" w:after="100"/>
+      </w:pPr>
+      <w:r>
+        <w:rPr>
+          <w:b/>
+          <w:bCs/>
+        </w:rPr>
+        <w:t xml:space="preserve">Acceptance Criteria (Gherkin Format)</w:t>
+      </w:r>
+    </w:p>
+    <w:p>
+      <w:pPr>
+        <w:spacing w:after="100"/>
+      </w:pPr>
+      <w:r>
+        <w:t xml:space="preserve">1. Given I am on the product listing page with more than 1,000 items available, When I apply a category filter, Then the results update instantly to show only products in that category.</w:t>
+      </w:r>
+    </w:p>
+    <w:p>
+      <w:pPr>
+        <w:spacing w:after="100"/>
+      </w:pPr>
+      <w:r>
+        <w:t xml:space="preserve">2. Given I am viewing a filtered or unfiltered product list, When I set a minimum and maximum price range using the price slider, Then only products within that price range are displayed.</w:t>
+      </w:r>
+    </w:p>
+    <w:p>
+      <w:pPr>
+        <w:spacing w:after="100"/>
+      </w:pPr>
+      <w:r>
+        <w:t xml:space="preserve">3. Given products have customer ratings from 1 to 5 stars, When I select a minimum rating filter (e.g., 4 stars and above), Then only products with that rating or higher appear in the results.</w:t>
+      </w:r>
+    </w:p>
+    <w:p>
+      <w:pPr>
+        <w:spacing w:after="100"/>
+      </w:pPr>
+      <w:r>
+        <w:t xml:space="preserve">4. Given I have applied multiple filters (e.g., category, price, and rating), When I clear all filters, Then the product list resets to show all items in the current context without any filters applied.</w:t>
+      </w:r>
+    </w:p>
+    <w:p>
+      <w:pPr>
+        <w:spacing w:after="100"/>
+      </w:pPr>
+      <w:r>
+        <w:t xml:space="preserve">5. Given I am using either a desktop or mobile device, When I interact with any filter control, Then the interface responds within 1 second and remains usable on both screen sizes.</w:t>
+      </w:r>
+    </w:p>
+    <w:p>
+      <w:pPr>
+        <w:spacing w:after="100"/>
+      </w:pPr>
+      <w:r>
+        <w:t xml:space="preserve">6. Given the catalogue contains up to 20,000 products, When I apply any combination of valid filters, Then the system returns results in under 2 seconds without timing out or crashing.</w:t>
+      </w:r>
+    </w:p>
+    <w:p>
+      <w:pPr>
+        <w:spacing w:after="100"/>
+      </w:pPr>
+      <w:r>
+        <w:t xml:space="preserve">7. Given no products match my selected filters, When the results are loaded, Then a clear message is displayed stating "No products match your filters" along with an option to reset filters.</w:t>
+      </w:r>
+    </w:p>
+    <w:p>
+      <w:pPr>
+        <w:spacing w:after="100"/>
+      </w:pPr>
+      <w:r>
+        <w:t xml:space="preserve">8. Given I apply a filter and then navigate away and return to the product listing page, When the page reloads, Then my previously selected filters are retained and reapplied automatically.</w:t>
+      </w:r>
+    </w:p>
+    <w:p>
+      <w:pPr>
+        <w:spacing w:before="300" w:after="100"/>
+      </w:pPr>
+      <w:r>
+        <w:rPr>
+          <w:b/>
+          <w:bCs/>
+        </w:rPr>
+        <w:t xml:space="preserve">Additional Notes</w:t>
+      </w:r>
+    </w:p>
+    <w:p>
+      <w:pPr>
+        <w:spacing w:after="100"/>
+      </w:pPr>
+      <w:r>
+        <w:t xml:space="preserve">• Assumes product data (including category, price, and rating) is consistently available in the backend catalogue.</w:t>
+      </w:r>
+    </w:p>
+    <w:p>
+      <w:pPr>
+        <w:spacing w:after="100"/>
+      </w:pPr>
+      <w:r>
+        <w:t xml:space="preserve">• Performance criteria assume typical network conditions (≥3G or Wi-Fi).</w:t>
+      </w:r>
+    </w:p>
+    <w:p>
+      <w:pPr>
+        <w:spacing w:after="100"/>
+      </w:pPr>
+      <w:r>
+        <w:t xml:space="preserve">• Filter UI must be responsive and accessible per WCAG 2.1 AA standards.</w:t>
+      </w:r>
+    </w:p>
+    <w:p>
+      <w:pPr>
+        <w:spacing w:after="100"/>
+      </w:pPr>
+      <w:r>
+        <w:t xml:space="preserve">• Backend must support efficient querying of up to 20K products with indexed filter fields.</w:t>
+      </w:r>
+    </w:p>
+    <w:p>
+      <w:pPr>
+        <w:spacing w:before="300"/>
+      </w:pPr>
       <w:r>
         <w:rPr>
           <w:b/>
@@ -134,7 +257,7 @@
         <w:t xml:space="preserve">Epic: </w:t>
       </w:r>
       <w:r>
-        <w:t xml:space="preserve">Export &amp; Reporting</w:t>
+        <w:t xml:space="preserve">E-commerce Platform Enhancement</w:t>
       </w:r>
     </w:p>
     <w:p>
@@ -146,7 +269,7 @@
         <w:t xml:space="preserve">Project: </w:t>
       </w:r>
       <w:r>
-        <w:t xml:space="preserve">SynqForge Platform</w:t>
+        <w:t xml:space="preserve">Online Store Modernization</w:t>
       </w:r>
     </w:p>
     <w:p>
@@ -161,7 +284,7 @@
         <w:t xml:space="preserve">Tags: </w:t>
       </w:r>
       <w:r>
-        <w:t xml:space="preserve">export, reporting, user-stories</w:t>
+        <w:t xml:space="preserve">filtering, search, ux, performance, accessibility</w:t>
       </w:r>
     </w:p>
     <w:p>
@@ -169,12 +292,29 @@
         <w:spacing w:before="400" w:after="200"/>
       </w:pPr>
       <w:r>
-        <w:t xml:space="preserve">---</w:t>
-      </w:r>
-    </w:p>
-    <w:p>
-      <w:r>
-        <w:t xml:space="preserve">This is a sample export generated by SynqForge. Your actual exports will include all your custom fields, tags, and formatting.</w:t>
+        <w:t xml:space="preserve">─────────────────────────────────────────────────────────────</w:t>
+      </w:r>
+    </w:p>
+    <w:p>
+      <w:r>
+        <w:rPr>
+          <w:i/>
+          <w:iCs/>
+        </w:rPr>
+        <w:t xml:space="preserve">This is a sample export generated by SynqForge. Your actual exports will include all your custom fields, tags, and formatting preferences.</w:t>
+      </w:r>
+    </w:p>
+    <w:p>
+      <w:pPr>
+        <w:spacing w:before="100"/>
+      </w:pPr>
+      <w:r>
+        <w:rPr>
+          <w:i/>
+          <w:iCs/>
+          <w:color w:val="a855f7"/>
+        </w:rPr>
+        <w:t xml:space="preserve">Learn more at synqforge.com</w:t>
       </w:r>
     </w:p>
     <w:sectPr>

</xml_diff>